<commit_message>
Updated Git notes with Push commit and etc changes
</commit_message>
<xml_diff>
--- a/💾 What is Git.docx
+++ b/💾 What is Git.docx
@@ -96,6 +96,1024 @@
         <w:t xml:space="preserve"> for your code — it lets you go back to any point, see what changed, who changed it, and why.</w:t>
       </w:r>
     </w:p>
+    <w:p>
+      <w:pPr>
+        <w:rPr>
+          <w:b/>
+          <w:bCs/>
+        </w:rPr>
+      </w:pPr>
+      <w:r>
+        <w:rPr>
+          <w:rFonts w:ascii="Segoe UI Emoji" w:hAnsi="Segoe UI Emoji" w:cs="Segoe UI Emoji"/>
+          <w:b/>
+          <w:bCs/>
+        </w:rPr>
+        <w:t>🧱</w:t>
+      </w:r>
+      <w:r>
+        <w:rPr>
+          <w:b/>
+          <w:bCs/>
+        </w:rPr>
+        <w:t xml:space="preserve"> Step 1: Install Git</w:t>
+      </w:r>
+    </w:p>
+    <w:p>
+      <w:pPr>
+        <w:rPr>
+          <w:b/>
+          <w:bCs/>
+        </w:rPr>
+      </w:pPr>
+      <w:r>
+        <w:rPr>
+          <w:rFonts w:ascii="Segoe UI Emoji" w:hAnsi="Segoe UI Emoji" w:cs="Segoe UI Emoji"/>
+          <w:b/>
+          <w:bCs/>
+        </w:rPr>
+        <w:t>🔹</w:t>
+      </w:r>
+      <w:r>
+        <w:rPr>
+          <w:b/>
+          <w:bCs/>
+        </w:rPr>
+        <w:t xml:space="preserve"> For Windows:</w:t>
+      </w:r>
+    </w:p>
+    <w:p>
+      <w:pPr>
+        <w:numPr>
+          <w:ilvl w:val="0"/>
+          <w:numId w:val="1"/>
+        </w:numPr>
+      </w:pPr>
+      <w:r>
+        <w:t xml:space="preserve">Go to → </w:t>
+      </w:r>
+      <w:hyperlink r:id="rId5" w:tgtFrame="_new" w:history="1">
+        <w:r>
+          <w:rPr>
+            <w:rStyle w:val="Hyperlink"/>
+          </w:rPr>
+          <w:t>https://git-scm.com/downloads</w:t>
+        </w:r>
+      </w:hyperlink>
+    </w:p>
+    <w:p>
+      <w:pPr>
+        <w:numPr>
+          <w:ilvl w:val="0"/>
+          <w:numId w:val="1"/>
+        </w:numPr>
+      </w:pPr>
+      <w:r>
+        <w:t>Download &amp; install.</w:t>
+      </w:r>
+    </w:p>
+    <w:p>
+      <w:pPr>
+        <w:numPr>
+          <w:ilvl w:val="0"/>
+          <w:numId w:val="1"/>
+        </w:numPr>
+      </w:pPr>
+      <w:r>
+        <w:t>During installation, keep all default options.</w:t>
+      </w:r>
+    </w:p>
+    <w:p>
+      <w:pPr>
+        <w:numPr>
+          <w:ilvl w:val="0"/>
+          <w:numId w:val="1"/>
+        </w:numPr>
+      </w:pPr>
+      <w:r>
+        <w:t xml:space="preserve">After install → open </w:t>
+      </w:r>
+      <w:r>
+        <w:rPr>
+          <w:b/>
+          <w:bCs/>
+        </w:rPr>
+        <w:t>Command Prompt</w:t>
+      </w:r>
+      <w:r>
+        <w:t xml:space="preserve"> or </w:t>
+      </w:r>
+      <w:r>
+        <w:rPr>
+          <w:b/>
+          <w:bCs/>
+        </w:rPr>
+        <w:t>Git Bash</w:t>
+      </w:r>
+      <w:r>
+        <w:t xml:space="preserve"> and verify:</w:t>
+      </w:r>
+    </w:p>
+    <w:p>
+      <w:pPr>
+        <w:numPr>
+          <w:ilvl w:val="0"/>
+          <w:numId w:val="1"/>
+        </w:numPr>
+      </w:pPr>
+      <w:r>
+        <w:t>git --version</w:t>
+      </w:r>
+    </w:p>
+    <w:p>
+      <w:r>
+        <w:rPr>
+          <w:rFonts w:ascii="Segoe UI Emoji" w:hAnsi="Segoe UI Emoji" w:cs="Segoe UI Emoji"/>
+        </w:rPr>
+        <w:t>✅</w:t>
+      </w:r>
+      <w:r>
+        <w:t xml:space="preserve"> Example Output:</w:t>
+      </w:r>
+    </w:p>
+    <w:p>
+      <w:r>
+        <w:t>git version 2.45.0</w:t>
+      </w:r>
+    </w:p>
+    <w:p>
+      <w:r>
+        <w:pict w14:anchorId="5FEE050A">
+          <v:rect id="_x0000_i1067" style="width:0;height:1.5pt" o:hralign="center" o:hrstd="t" o:hr="t" fillcolor="#a0a0a0" stroked="f"/>
+        </w:pict>
+      </w:r>
+    </w:p>
+    <w:p>
+      <w:pPr>
+        <w:rPr>
+          <w:b/>
+          <w:bCs/>
+        </w:rPr>
+      </w:pPr>
+      <w:r>
+        <w:rPr>
+          <w:rFonts w:ascii="Segoe UI Emoji" w:hAnsi="Segoe UI Emoji" w:cs="Segoe UI Emoji"/>
+          <w:b/>
+          <w:bCs/>
+        </w:rPr>
+        <w:t>🧱</w:t>
+      </w:r>
+      <w:r>
+        <w:rPr>
+          <w:b/>
+          <w:bCs/>
+        </w:rPr>
+        <w:t xml:space="preserve"> Step 2: Configure Git (Do this only once)</w:t>
+      </w:r>
+    </w:p>
+    <w:p>
+      <w:r>
+        <w:t>Set your name and email — this info will appear in commits:</w:t>
+      </w:r>
+    </w:p>
+    <w:p>
+      <w:r>
+        <w:t>git config --global user.name "Simar Jeet Kaur"</w:t>
+      </w:r>
+    </w:p>
+    <w:p>
+      <w:r>
+        <w:t xml:space="preserve">git config --global </w:t>
+      </w:r>
+      <w:proofErr w:type="spellStart"/>
+      <w:proofErr w:type="gramStart"/>
+      <w:r>
+        <w:t>user.email</w:t>
+      </w:r>
+      <w:proofErr w:type="spellEnd"/>
+      <w:proofErr w:type="gramEnd"/>
+      <w:r>
+        <w:t xml:space="preserve"> "your_email@example.com"</w:t>
+      </w:r>
+    </w:p>
+    <w:p>
+      <w:r>
+        <w:t>Check config:</w:t>
+      </w:r>
+    </w:p>
+    <w:p>
+      <w:r>
+        <w:t>git config --list</w:t>
+      </w:r>
+    </w:p>
+    <w:p>
+      <w:r>
+        <w:pict w14:anchorId="4944375C">
+          <v:rect id="_x0000_i1068" style="width:0;height:1.5pt" o:hralign="center" o:hrstd="t" o:hr="t" fillcolor="#a0a0a0" stroked="f"/>
+        </w:pict>
+      </w:r>
+    </w:p>
+    <w:p>
+      <w:pPr>
+        <w:rPr>
+          <w:b/>
+          <w:bCs/>
+        </w:rPr>
+      </w:pPr>
+      <w:r>
+        <w:rPr>
+          <w:rFonts w:ascii="Segoe UI Emoji" w:hAnsi="Segoe UI Emoji" w:cs="Segoe UI Emoji"/>
+          <w:b/>
+          <w:bCs/>
+        </w:rPr>
+        <w:t>🧱</w:t>
+      </w:r>
+      <w:r>
+        <w:rPr>
+          <w:b/>
+          <w:bCs/>
+        </w:rPr>
+        <w:t xml:space="preserve"> Step 3: Initialize Your First Repository</w:t>
+      </w:r>
+    </w:p>
+    <w:p>
+      <w:r>
+        <w:t>Go to your project folder (e.g. your Python DSA folder):</w:t>
+      </w:r>
+    </w:p>
+    <w:p>
+      <w:r>
+        <w:t>cd "C:\Simar\Django\Django Project\Week1"</w:t>
+      </w:r>
+    </w:p>
+    <w:p>
+      <w:r>
+        <w:t>Initialize Git:</w:t>
+      </w:r>
+    </w:p>
+    <w:p>
+      <w:r>
+        <w:t xml:space="preserve">git </w:t>
+      </w:r>
+      <w:proofErr w:type="spellStart"/>
+      <w:r>
+        <w:t>init</w:t>
+      </w:r>
+      <w:proofErr w:type="spellEnd"/>
+    </w:p>
+    <w:p>
+      <w:r>
+        <w:rPr>
+          <w:rFonts w:ascii="Segoe UI Emoji" w:hAnsi="Segoe UI Emoji" w:cs="Segoe UI Emoji"/>
+        </w:rPr>
+        <w:lastRenderedPageBreak/>
+        <w:t>✅</w:t>
+      </w:r>
+      <w:r>
+        <w:t xml:space="preserve"> This creates a hidden </w:t>
+      </w:r>
+      <w:proofErr w:type="gramStart"/>
+      <w:r>
+        <w:t>folder .git</w:t>
+      </w:r>
+      <w:proofErr w:type="gramEnd"/>
+      <w:r>
+        <w:t>/ — Git will now start tracking changes.</w:t>
+      </w:r>
+    </w:p>
+    <w:p>
+      <w:r>
+        <w:pict w14:anchorId="590C9F62">
+          <v:rect id="_x0000_i1069" style="width:0;height:1.5pt" o:hralign="center" o:hrstd="t" o:hr="t" fillcolor="#a0a0a0" stroked="f"/>
+        </w:pict>
+      </w:r>
+    </w:p>
+    <w:p>
+      <w:pPr>
+        <w:rPr>
+          <w:b/>
+          <w:bCs/>
+        </w:rPr>
+      </w:pPr>
+      <w:r>
+        <w:rPr>
+          <w:rFonts w:ascii="Segoe UI Emoji" w:hAnsi="Segoe UI Emoji" w:cs="Segoe UI Emoji"/>
+          <w:b/>
+          <w:bCs/>
+        </w:rPr>
+        <w:t>🧱</w:t>
+      </w:r>
+      <w:r>
+        <w:rPr>
+          <w:b/>
+          <w:bCs/>
+        </w:rPr>
+        <w:t xml:space="preserve"> Step 4: Track Files</w:t>
+      </w:r>
+    </w:p>
+    <w:p>
+      <w:r>
+        <w:t>Check which files Git sees:</w:t>
+      </w:r>
+    </w:p>
+    <w:p>
+      <w:r>
+        <w:t>git status</w:t>
+      </w:r>
+    </w:p>
+    <w:p>
+      <w:r>
+        <w:t>Output example:</w:t>
+      </w:r>
+    </w:p>
+    <w:p>
+      <w:r>
+        <w:t>Untracked files:</w:t>
+      </w:r>
+    </w:p>
+    <w:p>
+      <w:r>
+        <w:t xml:space="preserve">  (use "git add &lt;file&gt;..." to include in what will be committed)</w:t>
+      </w:r>
+    </w:p>
+    <w:p>
+      <w:r>
+        <w:t xml:space="preserve">        dsa_max_min.py</w:t>
+      </w:r>
+    </w:p>
+    <w:p>
+      <w:r>
+        <w:t>Now, add your file:</w:t>
+      </w:r>
+    </w:p>
+    <w:p>
+      <w:r>
+        <w:t>git add dsa_max_min.py</w:t>
+      </w:r>
+    </w:p>
+    <w:p>
+      <w:r>
+        <w:t>Check again:</w:t>
+      </w:r>
+    </w:p>
+    <w:p>
+      <w:r>
+        <w:t>git status</w:t>
+      </w:r>
+    </w:p>
+    <w:p>
+      <w:r>
+        <w:t>Now it should show it in green:</w:t>
+      </w:r>
+      <w:r>
+        <w:br/>
+      </w:r>
+      <w:r>
+        <w:rPr>
+          <w:rFonts w:ascii="Segoe UI Emoji" w:hAnsi="Segoe UI Emoji" w:cs="Segoe UI Emoji"/>
+        </w:rPr>
+        <w:t>✅</w:t>
+      </w:r>
+      <w:r>
+        <w:t xml:space="preserve"> </w:t>
+      </w:r>
+      <w:r>
+        <w:rPr>
+          <w:rFonts w:ascii="Aptos" w:hAnsi="Aptos" w:cs="Aptos"/>
+        </w:rPr>
+        <w:t>“</w:t>
+      </w:r>
+      <w:r>
+        <w:t>Changes to be committed</w:t>
+      </w:r>
+      <w:r>
+        <w:rPr>
+          <w:rFonts w:ascii="Aptos" w:hAnsi="Aptos" w:cs="Aptos"/>
+        </w:rPr>
+        <w:t>”</w:t>
+      </w:r>
+    </w:p>
+    <w:p>
+      <w:r>
+        <w:pict w14:anchorId="544B6012">
+          <v:rect id="_x0000_i1070" style="width:0;height:1.5pt" o:hralign="center" o:hrstd="t" o:hr="t" fillcolor="#a0a0a0" stroked="f"/>
+        </w:pict>
+      </w:r>
+    </w:p>
+    <w:p>
+      <w:pPr>
+        <w:rPr>
+          <w:b/>
+          <w:bCs/>
+        </w:rPr>
+      </w:pPr>
+      <w:r>
+        <w:rPr>
+          <w:rFonts w:ascii="Segoe UI Emoji" w:hAnsi="Segoe UI Emoji" w:cs="Segoe UI Emoji"/>
+          <w:b/>
+          <w:bCs/>
+        </w:rPr>
+        <w:t>🧱</w:t>
+      </w:r>
+      <w:r>
+        <w:rPr>
+          <w:b/>
+          <w:bCs/>
+        </w:rPr>
+        <w:t xml:space="preserve"> Step 5: Commit Your Changes</w:t>
+      </w:r>
+    </w:p>
+    <w:p>
+      <w:r>
+        <w:t>Commit = Save your work with a message.</w:t>
+      </w:r>
+    </w:p>
+    <w:p>
+      <w:r>
+        <w:t>git commit -m "Added DSA problems: max-min and reverse array"</w:t>
+      </w:r>
+    </w:p>
+    <w:p>
+      <w:r>
+        <w:t>Output:</w:t>
+      </w:r>
+    </w:p>
+    <w:p>
+      <w:r>
+        <w:t>[main (root-commit) 23ab123] Added DSA problems: max-min and reverse array</w:t>
+      </w:r>
+    </w:p>
+    <w:p>
+      <w:r>
+        <w:t xml:space="preserve"> 2 files changed, 25 </w:t>
+      </w:r>
+      <w:proofErr w:type="gramStart"/>
+      <w:r>
+        <w:t>insertions(</w:t>
+      </w:r>
+      <w:proofErr w:type="gramEnd"/>
+      <w:r>
+        <w:t>+)</w:t>
+      </w:r>
+    </w:p>
+    <w:p>
+      <w:r>
+        <w:pict w14:anchorId="6AB17AD6">
+          <v:rect id="_x0000_i1071" style="width:0;height:1.5pt" o:hralign="center" o:hrstd="t" o:hr="t" fillcolor="#a0a0a0" stroked="f"/>
+        </w:pict>
+      </w:r>
+    </w:p>
+    <w:p>
+      <w:pPr>
+        <w:rPr>
+          <w:b/>
+          <w:bCs/>
+        </w:rPr>
+      </w:pPr>
+      <w:r>
+        <w:rPr>
+          <w:rFonts w:ascii="Segoe UI Emoji" w:hAnsi="Segoe UI Emoji" w:cs="Segoe UI Emoji"/>
+          <w:b/>
+          <w:bCs/>
+        </w:rPr>
+        <w:t>🧱</w:t>
+      </w:r>
+      <w:r>
+        <w:rPr>
+          <w:b/>
+          <w:bCs/>
+        </w:rPr>
+        <w:t xml:space="preserve"> Step 6: Create a Remote Repo on GitHub</w:t>
+      </w:r>
+    </w:p>
+    <w:p>
+      <w:pPr>
+        <w:numPr>
+          <w:ilvl w:val="0"/>
+          <w:numId w:val="2"/>
+        </w:numPr>
+      </w:pPr>
+      <w:r>
+        <w:t xml:space="preserve">Go to </w:t>
+      </w:r>
+      <w:hyperlink r:id="rId6" w:tgtFrame="_new" w:history="1">
+        <w:r>
+          <w:rPr>
+            <w:rStyle w:val="Hyperlink"/>
+          </w:rPr>
+          <w:t>https://github.com/</w:t>
+        </w:r>
+      </w:hyperlink>
+    </w:p>
+    <w:p>
+      <w:pPr>
+        <w:numPr>
+          <w:ilvl w:val="0"/>
+          <w:numId w:val="2"/>
+        </w:numPr>
+      </w:pPr>
+      <w:r>
+        <w:t xml:space="preserve">Click </w:t>
+      </w:r>
+      <w:r>
+        <w:rPr>
+          <w:b/>
+          <w:bCs/>
+        </w:rPr>
+        <w:t>New Repository</w:t>
+      </w:r>
+      <w:r>
+        <w:t xml:space="preserve"> → Name </w:t>
+      </w:r>
+      <w:proofErr w:type="gramStart"/>
+      <w:r>
+        <w:t>it</w:t>
+      </w:r>
+      <w:proofErr w:type="gramEnd"/>
+      <w:r>
+        <w:t xml:space="preserve"> </w:t>
+      </w:r>
+      <w:proofErr w:type="spellStart"/>
+      <w:r>
+        <w:t>DSA_Practice</w:t>
+      </w:r>
+      <w:proofErr w:type="spellEnd"/>
+      <w:r>
+        <w:t xml:space="preserve"> or </w:t>
+      </w:r>
+      <w:proofErr w:type="spellStart"/>
+      <w:r>
+        <w:t>Python_Fundamentals</w:t>
+      </w:r>
+      <w:proofErr w:type="spellEnd"/>
+    </w:p>
+    <w:p>
+      <w:pPr>
+        <w:numPr>
+          <w:ilvl w:val="0"/>
+          <w:numId w:val="2"/>
+        </w:numPr>
+      </w:pPr>
+      <w:r>
+        <w:rPr>
+          <w:b/>
+          <w:bCs/>
+        </w:rPr>
+        <w:t>DO NOT</w:t>
+      </w:r>
+      <w:r>
+        <w:t xml:space="preserve"> initialize with a README (you already have a local repo)</w:t>
+      </w:r>
+    </w:p>
+    <w:p>
+      <w:pPr>
+        <w:numPr>
+          <w:ilvl w:val="0"/>
+          <w:numId w:val="2"/>
+        </w:numPr>
+      </w:pPr>
+      <w:r>
+        <w:t>Copy the repo link (HTTPS):</w:t>
+      </w:r>
+    </w:p>
+    <w:p>
+      <w:pPr>
+        <w:numPr>
+          <w:ilvl w:val="0"/>
+          <w:numId w:val="2"/>
+        </w:numPr>
+      </w:pPr>
+      <w:r>
+        <w:lastRenderedPageBreak/>
+        <w:t>https://github.com/SimarJeetKaur/DSA_Practice.git</w:t>
+      </w:r>
+    </w:p>
+    <w:p>
+      <w:r>
+        <w:pict w14:anchorId="35C25DF4">
+          <v:rect id="_x0000_i1072" style="width:0;height:1.5pt" o:hralign="center" o:hrstd="t" o:hr="t" fillcolor="#a0a0a0" stroked="f"/>
+        </w:pict>
+      </w:r>
+    </w:p>
+    <w:p>
+      <w:pPr>
+        <w:rPr>
+          <w:b/>
+          <w:bCs/>
+        </w:rPr>
+      </w:pPr>
+      <w:r>
+        <w:rPr>
+          <w:rFonts w:ascii="Segoe UI Emoji" w:hAnsi="Segoe UI Emoji" w:cs="Segoe UI Emoji"/>
+          <w:b/>
+          <w:bCs/>
+        </w:rPr>
+        <w:t>🧱</w:t>
+      </w:r>
+      <w:r>
+        <w:rPr>
+          <w:b/>
+          <w:bCs/>
+        </w:rPr>
+        <w:t xml:space="preserve"> Step 7: Connect Local Repo to GitHub</w:t>
+      </w:r>
+    </w:p>
+    <w:p>
+      <w:r>
+        <w:t>Back in terminal:</w:t>
+      </w:r>
+    </w:p>
+    <w:p>
+      <w:r>
+        <w:t>git remote add origin https://github.com/SimarJeetKaur/DSA_Practice.git</w:t>
+      </w:r>
+    </w:p>
+    <w:p>
+      <w:r>
+        <w:t>Now push your commits:</w:t>
+      </w:r>
+    </w:p>
+    <w:p>
+      <w:r>
+        <w:t>git branch -M main</w:t>
+      </w:r>
+    </w:p>
+    <w:p>
+      <w:r>
+        <w:t>git push -u origin main</w:t>
+      </w:r>
+    </w:p>
+    <w:p>
+      <w:r>
+        <w:rPr>
+          <w:rFonts w:ascii="Segoe UI Emoji" w:hAnsi="Segoe UI Emoji" w:cs="Segoe UI Emoji"/>
+        </w:rPr>
+        <w:t>✅</w:t>
+      </w:r>
+      <w:r>
+        <w:t xml:space="preserve"> Output:</w:t>
+      </w:r>
+    </w:p>
+    <w:p>
+      <w:r>
+        <w:t>Enumerating objects: 5, done.</w:t>
+      </w:r>
+    </w:p>
+    <w:p>
+      <w:r>
+        <w:t>Counting objects: 100% (5/5), done.</w:t>
+      </w:r>
+    </w:p>
+    <w:p>
+      <w:r>
+        <w:t>To https://github.com/SimarJeetKaur/DSA_Practice.git</w:t>
+      </w:r>
+    </w:p>
+    <w:p>
+      <w:r>
+        <w:t xml:space="preserve"> * [new </w:t>
+      </w:r>
+      <w:proofErr w:type="gramStart"/>
+      <w:r>
+        <w:t xml:space="preserve">branch]   </w:t>
+      </w:r>
+      <w:proofErr w:type="gramEnd"/>
+      <w:r>
+        <w:t xml:space="preserve">   main -&gt; main</w:t>
+      </w:r>
+    </w:p>
+    <w:p>
+      <w:r>
+        <w:rPr>
+          <w:rFonts w:ascii="Segoe UI Emoji" w:hAnsi="Segoe UI Emoji" w:cs="Segoe UI Emoji"/>
+        </w:rPr>
+        <w:t>🎯</w:t>
+      </w:r>
+      <w:r>
+        <w:t xml:space="preserve"> Your first </w:t>
+      </w:r>
+      <w:proofErr w:type="spellStart"/>
+      <w:r>
+        <w:t>Git</w:t>
+      </w:r>
+      <w:proofErr w:type="spellEnd"/>
+      <w:r>
+        <w:t xml:space="preserve"> repo is live on GitHub!</w:t>
+      </w:r>
+    </w:p>
+    <w:p>
+      <w:r>
+        <w:pict w14:anchorId="7C9B16EE">
+          <v:rect id="_x0000_i1073" style="width:0;height:1.5pt" o:hralign="center" o:hrstd="t" o:hr="t" fillcolor="#a0a0a0" stroked="f"/>
+        </w:pict>
+      </w:r>
+    </w:p>
+    <w:p>
+      <w:pPr>
+        <w:rPr>
+          <w:b/>
+          <w:bCs/>
+        </w:rPr>
+      </w:pPr>
+      <w:r>
+        <w:rPr>
+          <w:rFonts w:ascii="Segoe UI Emoji" w:hAnsi="Segoe UI Emoji" w:cs="Segoe UI Emoji"/>
+          <w:b/>
+          <w:bCs/>
+        </w:rPr>
+        <w:t>🧠</w:t>
+      </w:r>
+      <w:r>
+        <w:rPr>
+          <w:b/>
+          <w:bCs/>
+        </w:rPr>
+        <w:t xml:space="preserve"> Core Git Commands Recap</w:t>
+      </w:r>
+    </w:p>
+    <w:tbl>
+      <w:tblPr>
+        <w:tblW w:w="0" w:type="auto"/>
+        <w:tblCellSpacing w:w="15" w:type="dxa"/>
+        <w:tblCellMar>
+          <w:top w:w="15" w:type="dxa"/>
+          <w:left w:w="15" w:type="dxa"/>
+          <w:bottom w:w="15" w:type="dxa"/>
+          <w:right w:w="15" w:type="dxa"/>
+        </w:tblCellMar>
+        <w:tblLook w:val="04A0" w:firstRow="1" w:lastRow="0" w:firstColumn="1" w:lastColumn="0" w:noHBand="0" w:noVBand="1"/>
+      </w:tblPr>
+      <w:tblGrid>
+        <w:gridCol w:w="2770"/>
+        <w:gridCol w:w="3009"/>
+      </w:tblGrid>
+      <w:tr>
+        <w:trPr>
+          <w:tblHeader/>
+          <w:tblCellSpacing w:w="15" w:type="dxa"/>
+        </w:trPr>
+        <w:tc>
+          <w:tcPr>
+            <w:tcW w:w="0" w:type="auto"/>
+            <w:vAlign w:val="center"/>
+            <w:hideMark/>
+          </w:tcPr>
+          <w:p>
+            <w:pPr>
+              <w:rPr>
+                <w:b/>
+                <w:bCs/>
+              </w:rPr>
+            </w:pPr>
+            <w:r>
+              <w:rPr>
+                <w:b/>
+                <w:bCs/>
+              </w:rPr>
+              <w:t>Command</w:t>
+            </w:r>
+          </w:p>
+        </w:tc>
+        <w:tc>
+          <w:tcPr>
+            <w:tcW w:w="0" w:type="auto"/>
+            <w:vAlign w:val="center"/>
+            <w:hideMark/>
+          </w:tcPr>
+          <w:p>
+            <w:pPr>
+              <w:rPr>
+                <w:b/>
+                <w:bCs/>
+              </w:rPr>
+            </w:pPr>
+            <w:r>
+              <w:rPr>
+                <w:b/>
+                <w:bCs/>
+              </w:rPr>
+              <w:t>Description</w:t>
+            </w:r>
+          </w:p>
+        </w:tc>
+      </w:tr>
+      <w:tr>
+        <w:trPr>
+          <w:tblCellSpacing w:w="15" w:type="dxa"/>
+        </w:trPr>
+        <w:tc>
+          <w:tcPr>
+            <w:tcW w:w="0" w:type="auto"/>
+            <w:vAlign w:val="center"/>
+            <w:hideMark/>
+          </w:tcPr>
+          <w:p>
+            <w:r>
+              <w:t xml:space="preserve">git </w:t>
+            </w:r>
+            <w:proofErr w:type="spellStart"/>
+            <w:r>
+              <w:t>init</w:t>
+            </w:r>
+            <w:proofErr w:type="spellEnd"/>
+          </w:p>
+        </w:tc>
+        <w:tc>
+          <w:tcPr>
+            <w:tcW w:w="0" w:type="auto"/>
+            <w:vAlign w:val="center"/>
+            <w:hideMark/>
+          </w:tcPr>
+          <w:p>
+            <w:r>
+              <w:t>Initialize a repo</w:t>
+            </w:r>
+          </w:p>
+        </w:tc>
+      </w:tr>
+      <w:tr>
+        <w:trPr>
+          <w:tblCellSpacing w:w="15" w:type="dxa"/>
+        </w:trPr>
+        <w:tc>
+          <w:tcPr>
+            <w:tcW w:w="0" w:type="auto"/>
+            <w:vAlign w:val="center"/>
+            <w:hideMark/>
+          </w:tcPr>
+          <w:p>
+            <w:r>
+              <w:t>git status</w:t>
+            </w:r>
+          </w:p>
+        </w:tc>
+        <w:tc>
+          <w:tcPr>
+            <w:tcW w:w="0" w:type="auto"/>
+            <w:vAlign w:val="center"/>
+            <w:hideMark/>
+          </w:tcPr>
+          <w:p>
+            <w:r>
+              <w:t>Show file changes</w:t>
+            </w:r>
+          </w:p>
+        </w:tc>
+      </w:tr>
+      <w:tr>
+        <w:trPr>
+          <w:tblCellSpacing w:w="15" w:type="dxa"/>
+        </w:trPr>
+        <w:tc>
+          <w:tcPr>
+            <w:tcW w:w="0" w:type="auto"/>
+            <w:vAlign w:val="center"/>
+            <w:hideMark/>
+          </w:tcPr>
+          <w:p>
+            <w:r>
+              <w:t>git add &lt;file&gt;</w:t>
+            </w:r>
+          </w:p>
+        </w:tc>
+        <w:tc>
+          <w:tcPr>
+            <w:tcW w:w="0" w:type="auto"/>
+            <w:vAlign w:val="center"/>
+            <w:hideMark/>
+          </w:tcPr>
+          <w:p>
+            <w:r>
+              <w:t>Stage files for commit</w:t>
+            </w:r>
+          </w:p>
+        </w:tc>
+      </w:tr>
+      <w:tr>
+        <w:trPr>
+          <w:tblCellSpacing w:w="15" w:type="dxa"/>
+        </w:trPr>
+        <w:tc>
+          <w:tcPr>
+            <w:tcW w:w="0" w:type="auto"/>
+            <w:vAlign w:val="center"/>
+            <w:hideMark/>
+          </w:tcPr>
+          <w:p>
+            <w:r>
+              <w:t>git commit -m "message"</w:t>
+            </w:r>
+          </w:p>
+        </w:tc>
+        <w:tc>
+          <w:tcPr>
+            <w:tcW w:w="0" w:type="auto"/>
+            <w:vAlign w:val="center"/>
+            <w:hideMark/>
+          </w:tcPr>
+          <w:p>
+            <w:r>
+              <w:t>Save version with a message</w:t>
+            </w:r>
+          </w:p>
+        </w:tc>
+      </w:tr>
+      <w:tr>
+        <w:trPr>
+          <w:tblCellSpacing w:w="15" w:type="dxa"/>
+        </w:trPr>
+        <w:tc>
+          <w:tcPr>
+            <w:tcW w:w="0" w:type="auto"/>
+            <w:vAlign w:val="center"/>
+            <w:hideMark/>
+          </w:tcPr>
+          <w:p>
+            <w:r>
+              <w:t>git log</w:t>
+            </w:r>
+          </w:p>
+        </w:tc>
+        <w:tc>
+          <w:tcPr>
+            <w:tcW w:w="0" w:type="auto"/>
+            <w:vAlign w:val="center"/>
+            <w:hideMark/>
+          </w:tcPr>
+          <w:p>
+            <w:r>
+              <w:t>View commit history</w:t>
+            </w:r>
+          </w:p>
+        </w:tc>
+      </w:tr>
+      <w:tr>
+        <w:trPr>
+          <w:tblCellSpacing w:w="15" w:type="dxa"/>
+        </w:trPr>
+        <w:tc>
+          <w:tcPr>
+            <w:tcW w:w="0" w:type="auto"/>
+            <w:vAlign w:val="center"/>
+            <w:hideMark/>
+          </w:tcPr>
+          <w:p>
+            <w:r>
+              <w:t>git remote add origin &lt;</w:t>
+            </w:r>
+            <w:proofErr w:type="spellStart"/>
+            <w:r>
+              <w:t>url</w:t>
+            </w:r>
+            <w:proofErr w:type="spellEnd"/>
+            <w:r>
+              <w:t>&gt;</w:t>
+            </w:r>
+          </w:p>
+        </w:tc>
+        <w:tc>
+          <w:tcPr>
+            <w:tcW w:w="0" w:type="auto"/>
+            <w:vAlign w:val="center"/>
+            <w:hideMark/>
+          </w:tcPr>
+          <w:p>
+            <w:r>
+              <w:t>Link local repo to GitHub</w:t>
+            </w:r>
+          </w:p>
+        </w:tc>
+      </w:tr>
+      <w:tr>
+        <w:trPr>
+          <w:tblCellSpacing w:w="15" w:type="dxa"/>
+        </w:trPr>
+        <w:tc>
+          <w:tcPr>
+            <w:tcW w:w="0" w:type="auto"/>
+            <w:vAlign w:val="center"/>
+            <w:hideMark/>
+          </w:tcPr>
+          <w:p>
+            <w:r>
+              <w:t>git push</w:t>
+            </w:r>
+          </w:p>
+        </w:tc>
+        <w:tc>
+          <w:tcPr>
+            <w:tcW w:w="0" w:type="auto"/>
+            <w:vAlign w:val="center"/>
+            <w:hideMark/>
+          </w:tcPr>
+          <w:p>
+            <w:r>
+              <w:t>Upload commits to GitHub</w:t>
+            </w:r>
+          </w:p>
+        </w:tc>
+      </w:tr>
+    </w:tbl>
     <w:p/>
     <w:sectPr>
       <w:pgSz w:w="11906" w:h="16838"/>
@@ -105,6 +1123,243 @@
     </w:sectPr>
   </w:body>
 </w:document>
+</file>
+
+<file path=word/numbering.xml><?xml version="1.0" encoding="utf-8"?>
+<w:numbering xmlns:wpc="http://schemas.microsoft.com/office/word/2010/wordprocessingCanvas" xmlns:cx="http://schemas.microsoft.com/office/drawing/2014/chartex" xmlns:cx1="http://schemas.microsoft.com/office/drawing/2015/9/8/chartex" xmlns:cx2="http://schemas.microsoft.com/office/drawing/2015/10/21/chartex" xmlns:cx3="http://schemas.microsoft.com/office/drawing/2016/5/9/chartex" xmlns:cx4="http://schemas.microsoft.com/office/drawing/2016/5/10/chartex" xmlns:cx5="http://schemas.microsoft.com/office/drawing/2016/5/11/chartex" xmlns:cx6="http://schemas.microsoft.com/office/drawing/2016/5/12/chartex" xmlns:cx7="http://schemas.microsoft.com/office/drawing/2016/5/13/chartex" xmlns:cx8="http://schemas.microsoft.com/office/drawing/2016/5/14/chartex" xmlns:mc="http://schemas.openxmlformats.org/markup-compatibility/2006" xmlns:aink="http://schemas.microsoft.com/office/drawing/2016/ink" xmlns:am3d="http://schemas.microsoft.com/office/drawing/2017/model3d" xmlns:o="urn:schemas-microsoft-com:office:office" xmlns:oel="http://schemas.microsoft.com/office/2019/extlst" xmlns:r="http://schemas.openxmlformats.org/officeDocument/2006/relationships" xmlns:m="http://schemas.openxmlformats.org/officeDocument/2006/math" xmlns:v="urn:schemas-microsoft-com:vml" xmlns:wp14="http://schemas.microsoft.com/office/word/2010/wordprocessingDrawing" xmlns:wp="http://schemas.openxmlformats.org/drawingml/2006/wordprocessingDrawing" xmlns:w10="urn:schemas-microsoft-com:office:word" xmlns:w="http://schemas.openxmlformats.org/wordprocessingml/2006/main" xmlns:w14="http://schemas.microsoft.com/office/word/2010/wordml" xmlns:w15="http://schemas.microsoft.com/office/word/2012/wordml" xmlns:w16cex="http://schemas.microsoft.com/office/word/2018/wordml/cex" xmlns:w16cid="http://schemas.microsoft.com/office/word/2016/wordml/cid" xmlns:w16="http://schemas.microsoft.com/office/word/2018/wordml" xmlns:w16du="http://schemas.microsoft.com/office/word/2023/wordml/word16du" xmlns:w16sdtdh="http://schemas.microsoft.com/office/word/2020/wordml/sdtdatahash" xmlns:w16sdtfl="http://schemas.microsoft.com/office/word/2024/wordml/sdtformatlock" xmlns:w16se="http://schemas.microsoft.com/office/word/2015/wordml/symex" xmlns:wpg="http://schemas.microsoft.com/office/word/2010/wordprocessingGroup" xmlns:wpi="http://schemas.microsoft.com/office/word/2010/wordprocessingInk" xmlns:wne="http://schemas.microsoft.com/office/word/2006/wordml" xmlns:wps="http://schemas.microsoft.com/office/word/2010/wordprocessingShape" mc:Ignorable="w14 w15 w16se w16cid w16 w16cex w16sdtdh w16sdtfl w16du wp14">
+  <w:abstractNum w:abstractNumId="0" w15:restartNumberingAfterBreak="0">
+    <w:nsid w:val="04723EFB"/>
+    <w:multiLevelType w:val="multilevel"/>
+    <w:tmpl w:val="BE4ACBE0"/>
+    <w:lvl w:ilvl="0">
+      <w:start w:val="1"/>
+      <w:numFmt w:val="decimal"/>
+      <w:lvlText w:val="%1."/>
+      <w:lvlJc w:val="left"/>
+      <w:pPr>
+        <w:tabs>
+          <w:tab w:val="num" w:pos="720"/>
+        </w:tabs>
+        <w:ind w:left="720" w:hanging="360"/>
+      </w:pPr>
+    </w:lvl>
+    <w:lvl w:ilvl="1" w:tentative="1">
+      <w:start w:val="1"/>
+      <w:numFmt w:val="decimal"/>
+      <w:lvlText w:val="%2."/>
+      <w:lvlJc w:val="left"/>
+      <w:pPr>
+        <w:tabs>
+          <w:tab w:val="num" w:pos="1440"/>
+        </w:tabs>
+        <w:ind w:left="1440" w:hanging="360"/>
+      </w:pPr>
+    </w:lvl>
+    <w:lvl w:ilvl="2" w:tentative="1">
+      <w:start w:val="1"/>
+      <w:numFmt w:val="decimal"/>
+      <w:lvlText w:val="%3."/>
+      <w:lvlJc w:val="left"/>
+      <w:pPr>
+        <w:tabs>
+          <w:tab w:val="num" w:pos="2160"/>
+        </w:tabs>
+        <w:ind w:left="2160" w:hanging="360"/>
+      </w:pPr>
+    </w:lvl>
+    <w:lvl w:ilvl="3" w:tentative="1">
+      <w:start w:val="1"/>
+      <w:numFmt w:val="decimal"/>
+      <w:lvlText w:val="%4."/>
+      <w:lvlJc w:val="left"/>
+      <w:pPr>
+        <w:tabs>
+          <w:tab w:val="num" w:pos="2880"/>
+        </w:tabs>
+        <w:ind w:left="2880" w:hanging="360"/>
+      </w:pPr>
+    </w:lvl>
+    <w:lvl w:ilvl="4" w:tentative="1">
+      <w:start w:val="1"/>
+      <w:numFmt w:val="decimal"/>
+      <w:lvlText w:val="%5."/>
+      <w:lvlJc w:val="left"/>
+      <w:pPr>
+        <w:tabs>
+          <w:tab w:val="num" w:pos="3600"/>
+        </w:tabs>
+        <w:ind w:left="3600" w:hanging="360"/>
+      </w:pPr>
+    </w:lvl>
+    <w:lvl w:ilvl="5" w:tentative="1">
+      <w:start w:val="1"/>
+      <w:numFmt w:val="decimal"/>
+      <w:lvlText w:val="%6."/>
+      <w:lvlJc w:val="left"/>
+      <w:pPr>
+        <w:tabs>
+          <w:tab w:val="num" w:pos="4320"/>
+        </w:tabs>
+        <w:ind w:left="4320" w:hanging="360"/>
+      </w:pPr>
+    </w:lvl>
+    <w:lvl w:ilvl="6" w:tentative="1">
+      <w:start w:val="1"/>
+      <w:numFmt w:val="decimal"/>
+      <w:lvlText w:val="%7."/>
+      <w:lvlJc w:val="left"/>
+      <w:pPr>
+        <w:tabs>
+          <w:tab w:val="num" w:pos="5040"/>
+        </w:tabs>
+        <w:ind w:left="5040" w:hanging="360"/>
+      </w:pPr>
+    </w:lvl>
+    <w:lvl w:ilvl="7" w:tentative="1">
+      <w:start w:val="1"/>
+      <w:numFmt w:val="decimal"/>
+      <w:lvlText w:val="%8."/>
+      <w:lvlJc w:val="left"/>
+      <w:pPr>
+        <w:tabs>
+          <w:tab w:val="num" w:pos="5760"/>
+        </w:tabs>
+        <w:ind w:left="5760" w:hanging="360"/>
+      </w:pPr>
+    </w:lvl>
+    <w:lvl w:ilvl="8" w:tentative="1">
+      <w:start w:val="1"/>
+      <w:numFmt w:val="decimal"/>
+      <w:lvlText w:val="%9."/>
+      <w:lvlJc w:val="left"/>
+      <w:pPr>
+        <w:tabs>
+          <w:tab w:val="num" w:pos="6480"/>
+        </w:tabs>
+        <w:ind w:left="6480" w:hanging="360"/>
+      </w:pPr>
+    </w:lvl>
+  </w:abstractNum>
+  <w:abstractNum w:abstractNumId="1" w15:restartNumberingAfterBreak="0">
+    <w:nsid w:val="3ED37794"/>
+    <w:multiLevelType w:val="multilevel"/>
+    <w:tmpl w:val="91E0D3AC"/>
+    <w:lvl w:ilvl="0">
+      <w:start w:val="1"/>
+      <w:numFmt w:val="decimal"/>
+      <w:lvlText w:val="%1."/>
+      <w:lvlJc w:val="left"/>
+      <w:pPr>
+        <w:tabs>
+          <w:tab w:val="num" w:pos="720"/>
+        </w:tabs>
+        <w:ind w:left="720" w:hanging="360"/>
+      </w:pPr>
+    </w:lvl>
+    <w:lvl w:ilvl="1" w:tentative="1">
+      <w:start w:val="1"/>
+      <w:numFmt w:val="decimal"/>
+      <w:lvlText w:val="%2."/>
+      <w:lvlJc w:val="left"/>
+      <w:pPr>
+        <w:tabs>
+          <w:tab w:val="num" w:pos="1440"/>
+        </w:tabs>
+        <w:ind w:left="1440" w:hanging="360"/>
+      </w:pPr>
+    </w:lvl>
+    <w:lvl w:ilvl="2" w:tentative="1">
+      <w:start w:val="1"/>
+      <w:numFmt w:val="decimal"/>
+      <w:lvlText w:val="%3."/>
+      <w:lvlJc w:val="left"/>
+      <w:pPr>
+        <w:tabs>
+          <w:tab w:val="num" w:pos="2160"/>
+        </w:tabs>
+        <w:ind w:left="2160" w:hanging="360"/>
+      </w:pPr>
+    </w:lvl>
+    <w:lvl w:ilvl="3" w:tentative="1">
+      <w:start w:val="1"/>
+      <w:numFmt w:val="decimal"/>
+      <w:lvlText w:val="%4."/>
+      <w:lvlJc w:val="left"/>
+      <w:pPr>
+        <w:tabs>
+          <w:tab w:val="num" w:pos="2880"/>
+        </w:tabs>
+        <w:ind w:left="2880" w:hanging="360"/>
+      </w:pPr>
+    </w:lvl>
+    <w:lvl w:ilvl="4" w:tentative="1">
+      <w:start w:val="1"/>
+      <w:numFmt w:val="decimal"/>
+      <w:lvlText w:val="%5."/>
+      <w:lvlJc w:val="left"/>
+      <w:pPr>
+        <w:tabs>
+          <w:tab w:val="num" w:pos="3600"/>
+        </w:tabs>
+        <w:ind w:left="3600" w:hanging="360"/>
+      </w:pPr>
+    </w:lvl>
+    <w:lvl w:ilvl="5" w:tentative="1">
+      <w:start w:val="1"/>
+      <w:numFmt w:val="decimal"/>
+      <w:lvlText w:val="%6."/>
+      <w:lvlJc w:val="left"/>
+      <w:pPr>
+        <w:tabs>
+          <w:tab w:val="num" w:pos="4320"/>
+        </w:tabs>
+        <w:ind w:left="4320" w:hanging="360"/>
+      </w:pPr>
+    </w:lvl>
+    <w:lvl w:ilvl="6" w:tentative="1">
+      <w:start w:val="1"/>
+      <w:numFmt w:val="decimal"/>
+      <w:lvlText w:val="%7."/>
+      <w:lvlJc w:val="left"/>
+      <w:pPr>
+        <w:tabs>
+          <w:tab w:val="num" w:pos="5040"/>
+        </w:tabs>
+        <w:ind w:left="5040" w:hanging="360"/>
+      </w:pPr>
+    </w:lvl>
+    <w:lvl w:ilvl="7" w:tentative="1">
+      <w:start w:val="1"/>
+      <w:numFmt w:val="decimal"/>
+      <w:lvlText w:val="%8."/>
+      <w:lvlJc w:val="left"/>
+      <w:pPr>
+        <w:tabs>
+          <w:tab w:val="num" w:pos="5760"/>
+        </w:tabs>
+        <w:ind w:left="5760" w:hanging="360"/>
+      </w:pPr>
+    </w:lvl>
+    <w:lvl w:ilvl="8" w:tentative="1">
+      <w:start w:val="1"/>
+      <w:numFmt w:val="decimal"/>
+      <w:lvlText w:val="%9."/>
+      <w:lvlJc w:val="left"/>
+      <w:pPr>
+        <w:tabs>
+          <w:tab w:val="num" w:pos="6480"/>
+        </w:tabs>
+        <w:ind w:left="6480" w:hanging="360"/>
+      </w:pPr>
+    </w:lvl>
+  </w:abstractNum>
+  <w:num w:numId="1" w16cid:durableId="180094965">
+    <w:abstractNumId w:val="1"/>
+  </w:num>
+  <w:num w:numId="2" w16cid:durableId="2098357498">
+    <w:abstractNumId w:val="0"/>
+  </w:num>
+</w:numbering>
 </file>
 
 <file path=word/styles.xml><?xml version="1.0" encoding="utf-8"?>
@@ -1023,6 +2278,29 @@
       <w:spacing w:val="5"/>
     </w:rPr>
   </w:style>
+  <w:style w:type="character" w:styleId="Hyperlink">
+    <w:name w:val="Hyperlink"/>
+    <w:basedOn w:val="DefaultParagraphFont"/>
+    <w:uiPriority w:val="99"/>
+    <w:unhideWhenUsed/>
+    <w:rsid w:val="00725C24"/>
+    <w:rPr>
+      <w:color w:val="467886" w:themeColor="hyperlink"/>
+      <w:u w:val="single"/>
+    </w:rPr>
+  </w:style>
+  <w:style w:type="character" w:styleId="UnresolvedMention">
+    <w:name w:val="Unresolved Mention"/>
+    <w:basedOn w:val="DefaultParagraphFont"/>
+    <w:uiPriority w:val="99"/>
+    <w:semiHidden/>
+    <w:unhideWhenUsed/>
+    <w:rsid w:val="00725C24"/>
+    <w:rPr>
+      <w:color w:val="605E5C"/>
+      <w:shd w:val="clear" w:color="auto" w:fill="E1DFDD"/>
+    </w:rPr>
+  </w:style>
 </w:styles>
 </file>
 

</xml_diff>